<commit_message>
Add pdf and code examples
</commit_message>
<xml_diff>
--- a/Code Examples/newNav.docx
+++ b/Code Examples/newNav.docx
@@ -572,64 +572,34 @@
     </w:p>
     <w:p/>
     <w:p>
-      <w:proofErr w:type="gramStart"/>
-      <w:r>
-        <w:t>.menu</w:t>
-      </w:r>
-      <w:proofErr w:type="gramEnd"/>
-      <w:r>
-        <w:t>-container {</w:t>
-      </w:r>
-    </w:p>
-    <w:p>
-      <w:r>
-        <w:t xml:space="preserve">position: </w:t>
-      </w:r>
-      <w:proofErr w:type="gramStart"/>
-      <w:r>
-        <w:t>fixed;</w:t>
-      </w:r>
-      <w:proofErr w:type="gramEnd"/>
-    </w:p>
-    <w:p>
-      <w:r>
-        <w:t xml:space="preserve">top: </w:t>
-      </w:r>
-      <w:proofErr w:type="gramStart"/>
-      <w:r>
-        <w:t>0;</w:t>
-      </w:r>
-      <w:proofErr w:type="gramEnd"/>
-    </w:p>
-    <w:p>
-      <w:r>
-        <w:t xml:space="preserve">left: </w:t>
-      </w:r>
-      <w:proofErr w:type="gramStart"/>
-      <w:r>
-        <w:t>0;</w:t>
-      </w:r>
-      <w:proofErr w:type="gramEnd"/>
-    </w:p>
-    <w:p>
-      <w:r>
-        <w:t xml:space="preserve">width: </w:t>
-      </w:r>
-      <w:proofErr w:type="gramStart"/>
-      <w:r>
-        <w:t>100%;</w:t>
-      </w:r>
-      <w:proofErr w:type="gramEnd"/>
-    </w:p>
-    <w:p>
-      <w:r>
-        <w:t xml:space="preserve">height: </w:t>
-      </w:r>
-      <w:proofErr w:type="gramStart"/>
-      <w:r>
-        <w:t>100%;</w:t>
-      </w:r>
-      <w:proofErr w:type="gramEnd"/>
+      <w:r>
+        <w:t>.menu-container {</w:t>
+      </w:r>
+    </w:p>
+    <w:p>
+      <w:r>
+        <w:t>position: fixed;</w:t>
+      </w:r>
+    </w:p>
+    <w:p>
+      <w:r>
+        <w:t>top: 0;</w:t>
+      </w:r>
+    </w:p>
+    <w:p>
+      <w:r>
+        <w:t>left: 0;</w:t>
+      </w:r>
+    </w:p>
+    <w:p>
+      <w:r>
+        <w:t>width: 100%;</w:t>
+      </w:r>
+    </w:p>
+    <w:p>
+      <w:r>
+        <w:t>height: 100%;</w:t>
+      </w:r>
     </w:p>
     <w:p>
       <w:r>
@@ -638,53 +608,28 @@
     </w:p>
     <w:p>
       <w:r>
-        <w:t xml:space="preserve">overflow: </w:t>
-      </w:r>
-      <w:proofErr w:type="gramStart"/>
-      <w:r>
-        <w:t>hidden;</w:t>
-      </w:r>
-      <w:proofErr w:type="gramEnd"/>
-    </w:p>
-    <w:p>
-      <w:r>
-        <w:t xml:space="preserve">display: </w:t>
-      </w:r>
-      <w:proofErr w:type="gramStart"/>
-      <w:r>
-        <w:t>flex;</w:t>
-      </w:r>
-      <w:proofErr w:type="gramEnd"/>
-    </w:p>
-    <w:p>
-      <w:r>
-        <w:t xml:space="preserve">align-items: </w:t>
-      </w:r>
-      <w:proofErr w:type="gramStart"/>
-      <w:r>
-        <w:t>center;</w:t>
-      </w:r>
-      <w:proofErr w:type="gramEnd"/>
-    </w:p>
-    <w:p>
-      <w:r>
-        <w:t xml:space="preserve">justify-content: </w:t>
-      </w:r>
-      <w:proofErr w:type="gramStart"/>
-      <w:r>
-        <w:t>center;</w:t>
-      </w:r>
-      <w:proofErr w:type="gramEnd"/>
-    </w:p>
-    <w:p>
-      <w:r>
-        <w:t xml:space="preserve">z-index: </w:t>
-      </w:r>
-      <w:proofErr w:type="gramStart"/>
-      <w:r>
-        <w:t>300;</w:t>
-      </w:r>
-      <w:proofErr w:type="gramEnd"/>
+        <w:t>overflow: hidden;</w:t>
+      </w:r>
+    </w:p>
+    <w:p>
+      <w:r>
+        <w:t>display: flex;</w:t>
+      </w:r>
+    </w:p>
+    <w:p>
+      <w:r>
+        <w:t>align-items: center;</w:t>
+      </w:r>
+    </w:p>
+    <w:p>
+      <w:r>
+        <w:t>justify-content: center;</w:t>
+      </w:r>
+    </w:p>
+    <w:p>
+      <w:r>
+        <w:t>z-index: 300;</w:t>
+      </w:r>
     </w:p>
     <w:p>
       <w:r>
@@ -705,24 +650,14 @@
     </w:p>
     <w:p/>
     <w:p>
-      <w:proofErr w:type="gramStart"/>
-      <w:r>
-        <w:t>.menu</w:t>
-      </w:r>
-      <w:proofErr w:type="gramEnd"/>
-      <w:r>
-        <w:t>-container nav {</w:t>
-      </w:r>
-    </w:p>
-    <w:p>
-      <w:r>
-        <w:t xml:space="preserve">visibility: </w:t>
-      </w:r>
-      <w:proofErr w:type="gramStart"/>
-      <w:r>
-        <w:t>hidden;</w:t>
-      </w:r>
-      <w:proofErr w:type="gramEnd"/>
+      <w:r>
+        <w:t>.menu-container nav {</w:t>
+      </w:r>
+    </w:p>
+    <w:p>
+      <w:r>
+        <w:t>visibility: hidden;</w:t>
+      </w:r>
     </w:p>
     <w:p>
       <w:r>
@@ -737,96 +672,48 @@
     </w:p>
     <w:p/>
     <w:p>
-      <w:proofErr w:type="gramStart"/>
-      <w:r>
-        <w:t>.menu</w:t>
-      </w:r>
-      <w:proofErr w:type="gramEnd"/>
-      <w:r>
-        <w:t>-container .menu-trigger {</w:t>
-      </w:r>
-    </w:p>
-    <w:p>
-      <w:r>
-        <w:t xml:space="preserve">position: </w:t>
-      </w:r>
-      <w:proofErr w:type="gramStart"/>
-      <w:r>
-        <w:t>absolute;</w:t>
-      </w:r>
-      <w:proofErr w:type="gramEnd"/>
-    </w:p>
-    <w:p>
-      <w:r>
-        <w:t xml:space="preserve">top: </w:t>
-      </w:r>
-      <w:proofErr w:type="gramStart"/>
-      <w:r>
-        <w:t>0;</w:t>
-      </w:r>
-      <w:proofErr w:type="gramEnd"/>
-    </w:p>
-    <w:p>
-      <w:r>
-        <w:t xml:space="preserve">left: </w:t>
-      </w:r>
-      <w:proofErr w:type="gramStart"/>
-      <w:r>
-        <w:t>0;</w:t>
-      </w:r>
-      <w:proofErr w:type="gramEnd"/>
-    </w:p>
-    <w:p>
-      <w:r>
-        <w:t xml:space="preserve">z-index: </w:t>
-      </w:r>
-      <w:proofErr w:type="gramStart"/>
-      <w:r>
-        <w:t>2;</w:t>
-      </w:r>
-      <w:proofErr w:type="gramEnd"/>
-    </w:p>
-    <w:p>
-      <w:r>
-        <w:t xml:space="preserve">width: </w:t>
-      </w:r>
-      <w:proofErr w:type="gramStart"/>
-      <w:r>
-        <w:t>50px;</w:t>
-      </w:r>
-      <w:proofErr w:type="gramEnd"/>
-    </w:p>
-    <w:p>
-      <w:r>
-        <w:t xml:space="preserve">height: </w:t>
-      </w:r>
-      <w:proofErr w:type="gramStart"/>
-      <w:r>
-        <w:t>50px;</w:t>
-      </w:r>
-      <w:proofErr w:type="gramEnd"/>
-    </w:p>
-    <w:p>
-      <w:r>
-        <w:t xml:space="preserve">cursor: </w:t>
-      </w:r>
-      <w:proofErr w:type="gramStart"/>
-      <w:r>
-        <w:t>pointer;</w:t>
-      </w:r>
-      <w:proofErr w:type="gramEnd"/>
-    </w:p>
-    <w:p>
-      <w:r>
-        <w:t xml:space="preserve">/* opacity: </w:t>
-      </w:r>
-      <w:proofErr w:type="gramStart"/>
-      <w:r>
-        <w:t>0;  this</w:t>
-      </w:r>
-      <w:proofErr w:type="gramEnd"/>
-      <w:r>
-        <w:t xml:space="preserve"> is commented out until I create an animation over the checkbox */</w:t>
+      <w:r>
+        <w:t>.menu-container .menu-trigger {</w:t>
+      </w:r>
+    </w:p>
+    <w:p>
+      <w:r>
+        <w:t>position: absolute;</w:t>
+      </w:r>
+    </w:p>
+    <w:p>
+      <w:r>
+        <w:t>top: 0;</w:t>
+      </w:r>
+    </w:p>
+    <w:p>
+      <w:r>
+        <w:t>left: 0;</w:t>
+      </w:r>
+    </w:p>
+    <w:p>
+      <w:r>
+        <w:t>z-index: 2;</w:t>
+      </w:r>
+    </w:p>
+    <w:p>
+      <w:r>
+        <w:t>width: 50px;</w:t>
+      </w:r>
+    </w:p>
+    <w:p>
+      <w:r>
+        <w:t>height: 50px;</w:t>
+      </w:r>
+    </w:p>
+    <w:p>
+      <w:r>
+        <w:t>cursor: pointer;</w:t>
+      </w:r>
+    </w:p>
+    <w:p>
+      <w:r>
+        <w:t>/* opacity: 0;  this is commented out until I create an animation over the checkbox */</w:t>
       </w:r>
     </w:p>
     <w:p>
@@ -845,57 +732,32 @@
         <w:t xml:space="preserve">    </w:t>
       </w:r>
       <w:proofErr w:type="spellStart"/>
-      <w:proofErr w:type="gramStart"/>
       <w:r>
         <w:t>position:absolute</w:t>
       </w:r>
       <w:proofErr w:type="spellEnd"/>
-      <w:proofErr w:type="gramEnd"/>
       <w:r>
         <w:t>;</w:t>
       </w:r>
     </w:p>
     <w:p>
       <w:r>
-        <w:t xml:space="preserve">    z-index: </w:t>
-      </w:r>
-      <w:proofErr w:type="gramStart"/>
-      <w:r>
-        <w:t>3;</w:t>
-      </w:r>
-      <w:proofErr w:type="gramEnd"/>
-    </w:p>
-    <w:p>
-      <w:r>
-        <w:t xml:space="preserve">    top: </w:t>
-      </w:r>
-      <w:proofErr w:type="gramStart"/>
-      <w:r>
-        <w:t>0;</w:t>
-      </w:r>
-      <w:proofErr w:type="gramEnd"/>
-    </w:p>
-    <w:p>
-      <w:r>
-        <w:t xml:space="preserve">    right: </w:t>
-      </w:r>
-      <w:proofErr w:type="gramStart"/>
-      <w:r>
-        <w:t>0;</w:t>
-      </w:r>
-      <w:proofErr w:type="gramEnd"/>
-    </w:p>
-    <w:p>
-      <w:r>
-        <w:t xml:space="preserve">    </w:t>
-      </w:r>
-      <w:proofErr w:type="gramStart"/>
-      <w:r>
-        <w:t>max-height</w:t>
-      </w:r>
-      <w:proofErr w:type="gramEnd"/>
-      <w:r>
-        <w:t>:83px;</w:t>
+        <w:t xml:space="preserve">    z-index: 3;</w:t>
+      </w:r>
+    </w:p>
+    <w:p>
+      <w:r>
+        <w:t xml:space="preserve">    top: 0;</w:t>
+      </w:r>
+    </w:p>
+    <w:p>
+      <w:r>
+        <w:t xml:space="preserve">    right: 0;</w:t>
+      </w:r>
+    </w:p>
+    <w:p>
+      <w:r>
+        <w:t xml:space="preserve">    max-height:83px;</w:t>
       </w:r>
     </w:p>
     <w:p>
@@ -911,13 +773,8 @@
     </w:p>
     <w:p/>
     <w:p>
-      <w:proofErr w:type="gramStart"/>
-      <w:r>
-        <w:t>.menu</w:t>
-      </w:r>
-      <w:proofErr w:type="gramEnd"/>
-      <w:r>
-        <w:t>-container .</w:t>
+      <w:r>
+        <w:t>.menu-container .</w:t>
       </w:r>
       <w:proofErr w:type="spellStart"/>
       <w:r>
@@ -931,13 +788,8 @@
     <w:p>
       <w:r>
         <w:lastRenderedPageBreak/>
-        <w:t xml:space="preserve">visibility: </w:t>
-      </w:r>
-      <w:proofErr w:type="gramStart"/>
-      <w:r>
-        <w:t>visible;</w:t>
-      </w:r>
-      <w:proofErr w:type="gramEnd"/>
+        <w:t>visibility: visible;</w:t>
+      </w:r>
     </w:p>
     <w:p>
       <w:r>
@@ -946,13 +798,8 @@
     </w:p>
     <w:p/>
     <w:p>
-      <w:proofErr w:type="gramStart"/>
-      <w:r>
-        <w:t>.menu</w:t>
-      </w:r>
-      <w:proofErr w:type="gramEnd"/>
-      <w:r>
-        <w:t>-container .</w:t>
+      <w:r>
+        <w:t>.menu-container .</w:t>
       </w:r>
       <w:proofErr w:type="spellStart"/>
       <w:r>
@@ -965,26 +812,13 @@
     </w:p>
     <w:p>
       <w:r>
-        <w:t xml:space="preserve">    transform: </w:t>
-      </w:r>
-      <w:proofErr w:type="gramStart"/>
-      <w:r>
-        <w:t>scale(</w:t>
-      </w:r>
-      <w:proofErr w:type="gramEnd"/>
-      <w:r>
-        <w:t>1);</w:t>
-      </w:r>
-    </w:p>
-    <w:p>
-      <w:r>
-        <w:t xml:space="preserve">    transition: 0.4s </w:t>
-      </w:r>
-      <w:proofErr w:type="gramStart"/>
-      <w:r>
-        <w:t>ease;</w:t>
-      </w:r>
-      <w:proofErr w:type="gramEnd"/>
+        <w:t xml:space="preserve">    transform: scale(1);</w:t>
+      </w:r>
+    </w:p>
+    <w:p>
+      <w:r>
+        <w:t xml:space="preserve">    transition: 0.4s ease;</w:t>
+      </w:r>
     </w:p>
     <w:p>
       <w:r>
@@ -994,15 +828,7 @@
     <w:p/>
     <w:p>
       <w:r>
-        <w:t xml:space="preserve">    </w:t>
-      </w:r>
-      <w:proofErr w:type="gramStart"/>
-      <w:r>
-        <w:t>.menu</w:t>
-      </w:r>
-      <w:proofErr w:type="gramEnd"/>
-      <w:r>
-        <w:t>-container .</w:t>
+        <w:t xml:space="preserve">    .menu-container .</w:t>
       </w:r>
       <w:proofErr w:type="spellStart"/>
       <w:r>
@@ -1015,23 +841,13 @@
     </w:p>
     <w:p>
       <w:r>
-        <w:t xml:space="preserve">        opacity: </w:t>
-      </w:r>
-      <w:proofErr w:type="gramStart"/>
-      <w:r>
-        <w:t>1;</w:t>
-      </w:r>
-      <w:proofErr w:type="gramEnd"/>
-    </w:p>
-    <w:p>
-      <w:r>
-        <w:t xml:space="preserve">        transition: 0.4s </w:t>
-      </w:r>
-      <w:proofErr w:type="gramStart"/>
-      <w:r>
-        <w:t>ease;</w:t>
-      </w:r>
-      <w:proofErr w:type="gramEnd"/>
+        <w:t xml:space="preserve">        opacity: 1;</w:t>
+      </w:r>
+    </w:p>
+    <w:p>
+      <w:r>
+        <w:t xml:space="preserve">        transition: 0.4s ease;</w:t>
+      </w:r>
     </w:p>
     <w:p>
       <w:r>
@@ -4106,6 +3922,2636 @@
     <w:p>
       <w:r>
         <w:t>}</w:t>
+      </w:r>
+    </w:p>
+    <w:p/>
+    <w:p>
+      <w:r>
+        <w:t>END CODE:</w:t>
+      </w:r>
+    </w:p>
+    <w:p/>
+    <w:p/>
+    <w:p/>
+    <w:p>
+      <w:r>
+        <w:t>.menu-container {</w:t>
+      </w:r>
+    </w:p>
+    <w:p>
+      <w:r>
+        <w:t xml:space="preserve">    position: fixed;</w:t>
+      </w:r>
+    </w:p>
+    <w:p>
+      <w:r>
+        <w:t xml:space="preserve">    top: 0;</w:t>
+      </w:r>
+    </w:p>
+    <w:p>
+      <w:r>
+        <w:t xml:space="preserve">    left: 0;</w:t>
+      </w:r>
+    </w:p>
+    <w:p>
+      <w:r>
+        <w:t xml:space="preserve">    width: 50px;</w:t>
+      </w:r>
+    </w:p>
+    <w:p>
+      <w:r>
+        <w:t xml:space="preserve">    height: 60px; /* This menu starts out small so that the buttons on the rest of the web page can be accessed*/</w:t>
+      </w:r>
+    </w:p>
+    <w:p>
+      <w:r>
+        <w:t xml:space="preserve">    /* visibility: hidden; */</w:t>
+      </w:r>
+    </w:p>
+    <w:p>
+      <w:r>
+        <w:t xml:space="preserve">    z-index:300;</w:t>
+      </w:r>
+    </w:p>
+    <w:p>
+      <w:r>
+        <w:t>}</w:t>
+      </w:r>
+    </w:p>
+    <w:p/>
+    <w:p>
+      <w:r>
+        <w:t xml:space="preserve">    /*hide the nav bar, do this last so that you can see styling while working*/</w:t>
+      </w:r>
+    </w:p>
+    <w:p/>
+    <w:p>
+      <w:r>
+        <w:t xml:space="preserve">    .menu-container nav {</w:t>
+      </w:r>
+    </w:p>
+    <w:p>
+      <w:r>
+        <w:t xml:space="preserve">        visibility: hidden;</w:t>
+      </w:r>
+    </w:p>
+    <w:p>
+      <w:r>
+        <w:lastRenderedPageBreak/>
+        <w:t xml:space="preserve">        display: flex;</w:t>
+      </w:r>
+    </w:p>
+    <w:p>
+      <w:r>
+        <w:t xml:space="preserve">        flex-direction: column;</w:t>
+      </w:r>
+    </w:p>
+    <w:p>
+      <w:r>
+        <w:t xml:space="preserve">        align-items: center;</w:t>
+      </w:r>
+    </w:p>
+    <w:p>
+      <w:r>
+        <w:t xml:space="preserve">        justify-content: center;</w:t>
+      </w:r>
+    </w:p>
+    <w:p>
+      <w:r>
+        <w:t xml:space="preserve">        height: 100%;</w:t>
+      </w:r>
+    </w:p>
+    <w:p>
+      <w:r>
+        <w:t xml:space="preserve">        width: 100%;</w:t>
+      </w:r>
+    </w:p>
+    <w:p>
+      <w:r>
+        <w:t xml:space="preserve">    }</w:t>
+      </w:r>
+    </w:p>
+    <w:p/>
+    <w:p>
+      <w:r>
+        <w:t xml:space="preserve">    /*enlarge the area for the checkbox to about the size of a hamburger icon*/</w:t>
+      </w:r>
+    </w:p>
+    <w:p/>
+    <w:p>
+      <w:r>
+        <w:t xml:space="preserve">    .menu-container .menu-trigger {</w:t>
+      </w:r>
+    </w:p>
+    <w:p>
+      <w:r>
+        <w:t xml:space="preserve">        position: fixed;</w:t>
+      </w:r>
+    </w:p>
+    <w:p>
+      <w:r>
+        <w:t xml:space="preserve">        top: 0;</w:t>
+      </w:r>
+    </w:p>
+    <w:p>
+      <w:r>
+        <w:t xml:space="preserve">        left: 0;</w:t>
+      </w:r>
+    </w:p>
+    <w:p>
+      <w:r>
+        <w:t xml:space="preserve">        z-index: 3;</w:t>
+      </w:r>
+    </w:p>
+    <w:p>
+      <w:r>
+        <w:t xml:space="preserve">        width: 50px;</w:t>
+      </w:r>
+    </w:p>
+    <w:p>
+      <w:r>
+        <w:t xml:space="preserve">        height: 50px;</w:t>
+      </w:r>
+    </w:p>
+    <w:p>
+      <w:r>
+        <w:t xml:space="preserve">        cursor: pointer;</w:t>
+      </w:r>
+    </w:p>
+    <w:p>
+      <w:r>
+        <w:t xml:space="preserve">        opacity: 0;  </w:t>
+      </w:r>
+    </w:p>
+    <w:p>
+      <w:r>
+        <w:t xml:space="preserve">    } </w:t>
+      </w:r>
+    </w:p>
+    <w:p/>
+    <w:p>
+      <w:r>
+        <w:t>/* SECTION CONTAINING ANIMATION INSTRUCTIONS WHEN CHECK BOX IS CHECKED OR TRIGGERED */</w:t>
+      </w:r>
+    </w:p>
+    <w:p/>
+    <w:p>
+      <w:r>
+        <w:t>.menu-container .</w:t>
+      </w:r>
+      <w:proofErr w:type="spellStart"/>
+      <w:r>
+        <w:t>menu-trigger:checked</w:t>
+      </w:r>
+      <w:proofErr w:type="spellEnd"/>
+      <w:r>
+        <w:t xml:space="preserve"> ~ nav {</w:t>
+      </w:r>
+    </w:p>
+    <w:p>
+      <w:r>
+        <w:t xml:space="preserve">    visibility: visible;</w:t>
+      </w:r>
+    </w:p>
+    <w:p>
+      <w:r>
+        <w:t>}</w:t>
+      </w:r>
+    </w:p>
+    <w:p/>
+    <w:p>
+      <w:r>
+        <w:t>.menu-container .</w:t>
+      </w:r>
+      <w:proofErr w:type="spellStart"/>
+      <w:r>
+        <w:t>menu-trigger:checked</w:t>
+      </w:r>
+      <w:proofErr w:type="spellEnd"/>
+      <w:r>
+        <w:t xml:space="preserve"> ~ nav &gt; div {</w:t>
+      </w:r>
+    </w:p>
+    <w:p>
+      <w:r>
+        <w:t xml:space="preserve">    transform: scale(1);</w:t>
+      </w:r>
+    </w:p>
+    <w:p>
+      <w:r>
+        <w:lastRenderedPageBreak/>
+        <w:t xml:space="preserve">    </w:t>
+      </w:r>
+    </w:p>
+    <w:p>
+      <w:r>
+        <w:t>}</w:t>
+      </w:r>
+    </w:p>
+    <w:p/>
+    <w:p>
+      <w:r>
+        <w:t>.menu-container .</w:t>
+      </w:r>
+      <w:proofErr w:type="spellStart"/>
+      <w:r>
+        <w:t>menu-trigger:checked</w:t>
+      </w:r>
+      <w:proofErr w:type="spellEnd"/>
+      <w:r>
+        <w:t xml:space="preserve"> ~ nav &gt; div &gt; div {</w:t>
+      </w:r>
+    </w:p>
+    <w:p>
+      <w:r>
+        <w:t xml:space="preserve">    opacity: 1;</w:t>
+      </w:r>
+    </w:p>
+    <w:p>
+      <w:r>
+        <w:t xml:space="preserve">    </w:t>
+      </w:r>
+    </w:p>
+    <w:p>
+      <w:r>
+        <w:t>}</w:t>
+      </w:r>
+    </w:p>
+    <w:p/>
+    <w:p>
+      <w:r>
+        <w:t xml:space="preserve">    /* END OF CHECKBOX Animations */</w:t>
+      </w:r>
+    </w:p>
+    <w:p/>
+    <w:p>
+      <w:r>
+        <w:t xml:space="preserve">    /* the styling to build the animated-hamburger */</w:t>
+      </w:r>
+    </w:p>
+    <w:p>
+      <w:r>
+        <w:t>.menu-container .animated-hamburger {</w:t>
+      </w:r>
+    </w:p>
+    <w:p>
+      <w:r>
+        <w:t xml:space="preserve">    position: absolute;</w:t>
+      </w:r>
+    </w:p>
+    <w:p>
+      <w:r>
+        <w:t xml:space="preserve">    top: 0;</w:t>
+      </w:r>
+    </w:p>
+    <w:p>
+      <w:r>
+        <w:t xml:space="preserve">    left: 0;</w:t>
+      </w:r>
+    </w:p>
+    <w:p>
+      <w:r>
+        <w:t xml:space="preserve">    height: 60px; /*This covers the height of the </w:t>
+      </w:r>
+      <w:proofErr w:type="spellStart"/>
+      <w:r>
+        <w:t>the</w:t>
+      </w:r>
+      <w:proofErr w:type="spellEnd"/>
+      <w:r>
+        <w:t xml:space="preserve"> checkbox .menu-trigger*/</w:t>
+      </w:r>
+    </w:p>
+    <w:p>
+      <w:r>
+        <w:t xml:space="preserve">    width: 60px;</w:t>
+      </w:r>
+    </w:p>
+    <w:p>
+      <w:r>
+        <w:t xml:space="preserve">    background: var(--main-secondary-color);</w:t>
+      </w:r>
+    </w:p>
+    <w:p>
+      <w:r>
+        <w:t xml:space="preserve">    opacity: 0.75;</w:t>
+      </w:r>
+    </w:p>
+    <w:p>
+      <w:r>
+        <w:t xml:space="preserve">    padding: 1rem;</w:t>
+      </w:r>
+    </w:p>
+    <w:p>
+      <w:r>
+        <w:t xml:space="preserve">    z-index: 1;</w:t>
+      </w:r>
+    </w:p>
+    <w:p>
+      <w:r>
+        <w:t xml:space="preserve">    display: flex;</w:t>
+      </w:r>
+    </w:p>
+    <w:p>
+      <w:r>
+        <w:t xml:space="preserve">    align-items: center;</w:t>
+      </w:r>
+    </w:p>
+    <w:p>
+      <w:r>
+        <w:t xml:space="preserve">    justify-content: center;</w:t>
+      </w:r>
+    </w:p>
+    <w:p>
+      <w:r>
+        <w:t>}</w:t>
+      </w:r>
+    </w:p>
+    <w:p/>
+    <w:p>
+      <w:r>
+        <w:t>.menu-container .animated-hamburger &gt; div {</w:t>
+      </w:r>
+    </w:p>
+    <w:p>
+      <w:r>
+        <w:t xml:space="preserve">    height: 2px;</w:t>
+      </w:r>
+    </w:p>
+    <w:p>
+      <w:r>
+        <w:t xml:space="preserve">    width: 100%;</w:t>
+      </w:r>
+    </w:p>
+    <w:p>
+      <w:r>
+        <w:lastRenderedPageBreak/>
+        <w:t xml:space="preserve">    background: white;</w:t>
+      </w:r>
+    </w:p>
+    <w:p>
+      <w:r>
+        <w:t xml:space="preserve">    position: relative;</w:t>
+      </w:r>
+    </w:p>
+    <w:p>
+      <w:r>
+        <w:t xml:space="preserve">    display: flex;</w:t>
+      </w:r>
+    </w:p>
+    <w:p>
+      <w:r>
+        <w:t xml:space="preserve">    align-items: center;</w:t>
+      </w:r>
+    </w:p>
+    <w:p>
+      <w:r>
+        <w:t xml:space="preserve">    justify-content: center;</w:t>
+      </w:r>
+    </w:p>
+    <w:p>
+      <w:r>
+        <w:t xml:space="preserve">    transition: all 0.4s ease-in;</w:t>
+      </w:r>
+    </w:p>
+    <w:p>
+      <w:r>
+        <w:t>}</w:t>
+      </w:r>
+    </w:p>
+    <w:p/>
+    <w:p>
+      <w:r>
+        <w:t xml:space="preserve">/*Top and bottom lines of the </w:t>
+      </w:r>
+      <w:proofErr w:type="spellStart"/>
+      <w:r>
+        <w:t>hamburer</w:t>
+      </w:r>
+      <w:proofErr w:type="spellEnd"/>
+      <w:r>
+        <w:t>*/</w:t>
+      </w:r>
+    </w:p>
+    <w:p/>
+    <w:p>
+      <w:r>
+        <w:t xml:space="preserve">.menu-container .animated-hamburger &gt; </w:t>
+      </w:r>
+      <w:proofErr w:type="spellStart"/>
+      <w:r>
+        <w:t>div:before</w:t>
+      </w:r>
+      <w:proofErr w:type="spellEnd"/>
+      <w:r>
+        <w:t>,</w:t>
+      </w:r>
+    </w:p>
+    <w:p>
+      <w:r>
+        <w:t xml:space="preserve">.menu-container .animated-hamburger &gt; </w:t>
+      </w:r>
+      <w:proofErr w:type="spellStart"/>
+      <w:r>
+        <w:t>div:after</w:t>
+      </w:r>
+      <w:proofErr w:type="spellEnd"/>
+      <w:r>
+        <w:t xml:space="preserve"> {</w:t>
+      </w:r>
+    </w:p>
+    <w:p>
+      <w:r>
+        <w:t xml:space="preserve">    content:'';</w:t>
+      </w:r>
+    </w:p>
+    <w:p>
+      <w:r>
+        <w:t xml:space="preserve">    position: absolute;</w:t>
+      </w:r>
+    </w:p>
+    <w:p>
+      <w:r>
+        <w:t xml:space="preserve">    z-index: 2;</w:t>
+      </w:r>
+    </w:p>
+    <w:p>
+      <w:r>
+        <w:t xml:space="preserve">    top: -10px;</w:t>
+      </w:r>
+    </w:p>
+    <w:p>
+      <w:r>
+        <w:t xml:space="preserve">    width: 100%;</w:t>
+      </w:r>
+    </w:p>
+    <w:p>
+      <w:r>
+        <w:t xml:space="preserve">    height: 2px;</w:t>
+      </w:r>
+    </w:p>
+    <w:p>
+      <w:r>
+        <w:t xml:space="preserve">    background: inherit;</w:t>
+      </w:r>
+    </w:p>
+    <w:p>
+      <w:r>
+        <w:t>}</w:t>
+      </w:r>
+    </w:p>
+    <w:p/>
+    <w:p>
+      <w:r>
+        <w:t>/*Moves top line down */</w:t>
+      </w:r>
+    </w:p>
+    <w:p/>
+    <w:p>
+      <w:r>
+        <w:t xml:space="preserve">.menu-container .animated-hamburger &gt; </w:t>
+      </w:r>
+      <w:proofErr w:type="spellStart"/>
+      <w:r>
+        <w:t>div:after</w:t>
+      </w:r>
+      <w:proofErr w:type="spellEnd"/>
+      <w:r>
+        <w:t xml:space="preserve"> {</w:t>
+      </w:r>
+    </w:p>
+    <w:p>
+      <w:r>
+        <w:t xml:space="preserve">    top: 10px;</w:t>
+      </w:r>
+    </w:p>
+    <w:p>
+      <w:r>
+        <w:t>}</w:t>
+      </w:r>
+    </w:p>
+    <w:p/>
+    <w:p>
+      <w:r>
+        <w:t>.menu-container .</w:t>
+      </w:r>
+      <w:proofErr w:type="spellStart"/>
+      <w:r>
+        <w:t>menu-trigger:checked</w:t>
+      </w:r>
+      <w:proofErr w:type="spellEnd"/>
+      <w:r>
+        <w:t xml:space="preserve"> ~ .animated-hamburger &gt; div {</w:t>
+      </w:r>
+    </w:p>
+    <w:p>
+      <w:r>
+        <w:t xml:space="preserve">    transform: rotate(135deg);</w:t>
+      </w:r>
+    </w:p>
+    <w:p>
+      <w:r>
+        <w:lastRenderedPageBreak/>
+        <w:t>}</w:t>
+      </w:r>
+    </w:p>
+    <w:p/>
+    <w:p>
+      <w:r>
+        <w:t>/* Turn hamburger into an X */</w:t>
+      </w:r>
+    </w:p>
+    <w:p/>
+    <w:p>
+      <w:r>
+        <w:t>.menu-container .</w:t>
+      </w:r>
+      <w:proofErr w:type="spellStart"/>
+      <w:r>
+        <w:t>menu-trigger:checked</w:t>
+      </w:r>
+      <w:proofErr w:type="spellEnd"/>
+      <w:r>
+        <w:t xml:space="preserve"> ~ .animated-hamburger &gt; </w:t>
+      </w:r>
+      <w:proofErr w:type="spellStart"/>
+      <w:r>
+        <w:t>div:before</w:t>
+      </w:r>
+      <w:proofErr w:type="spellEnd"/>
+      <w:r>
+        <w:t>,</w:t>
+      </w:r>
+    </w:p>
+    <w:p>
+      <w:r>
+        <w:t>.menu-container .</w:t>
+      </w:r>
+      <w:proofErr w:type="spellStart"/>
+      <w:r>
+        <w:t>menu-trigger:checked</w:t>
+      </w:r>
+      <w:proofErr w:type="spellEnd"/>
+      <w:r>
+        <w:t xml:space="preserve"> ~ .animated-hamburger &gt; div::after {</w:t>
+      </w:r>
+    </w:p>
+    <w:p>
+      <w:r>
+        <w:t xml:space="preserve">    transform: rotate(90deg);</w:t>
+      </w:r>
+    </w:p>
+    <w:p>
+      <w:r>
+        <w:t xml:space="preserve">    width: 45%;</w:t>
+      </w:r>
+    </w:p>
+    <w:p>
+      <w:r>
+        <w:t>}</w:t>
+      </w:r>
+    </w:p>
+    <w:p/>
+    <w:p/>
+    <w:p>
+      <w:r>
+        <w:t>/**************************************** END OF HAMBURGER/CHECKBOX STYLING *********************************************************/</w:t>
+      </w:r>
+    </w:p>
+    <w:p/>
+    <w:p/>
+    <w:p>
+      <w:r>
+        <w:t xml:space="preserve">/* THIS AFFECTS THE CONTAINER OF THE CONTAINER FOR THE UL </w:t>
+      </w:r>
+    </w:p>
+    <w:p>
+      <w:r>
+        <w:t>the transform: scale() is what gives it the cool growing circle effect */</w:t>
+      </w:r>
+    </w:p>
+    <w:p/>
+    <w:p>
+      <w:r>
+        <w:t>.menu-container nav &gt; div {</w:t>
+      </w:r>
+    </w:p>
+    <w:p>
+      <w:r>
+        <w:t xml:space="preserve">    background-color: </w:t>
+      </w:r>
+      <w:proofErr w:type="spellStart"/>
+      <w:r>
+        <w:t>rgba</w:t>
+      </w:r>
+      <w:proofErr w:type="spellEnd"/>
+      <w:r>
+        <w:t>(255, 0, 0, 0.75);</w:t>
+      </w:r>
+    </w:p>
+    <w:p>
+      <w:r>
+        <w:t xml:space="preserve">    width: 200vw;</w:t>
+      </w:r>
+    </w:p>
+    <w:p>
+      <w:r>
+        <w:t xml:space="preserve">    height: 200vh;</w:t>
+      </w:r>
+    </w:p>
+    <w:p>
+      <w:r>
+        <w:t xml:space="preserve">    border-radius: 50%;</w:t>
+      </w:r>
+    </w:p>
+    <w:p>
+      <w:r>
+        <w:t xml:space="preserve">    display: flex;</w:t>
+      </w:r>
+    </w:p>
+    <w:p>
+      <w:r>
+        <w:t xml:space="preserve">    flex: none;</w:t>
+      </w:r>
+    </w:p>
+    <w:p>
+      <w:r>
+        <w:t xml:space="preserve">    align-items: center;</w:t>
+      </w:r>
+    </w:p>
+    <w:p>
+      <w:r>
+        <w:t xml:space="preserve">    justify-content: center;</w:t>
+      </w:r>
+    </w:p>
+    <w:p>
+      <w:r>
+        <w:t xml:space="preserve">    transform: scale(0);</w:t>
+      </w:r>
+    </w:p>
+    <w:p>
+      <w:r>
+        <w:t xml:space="preserve">    transition: all 0.4s ease-in;</w:t>
+      </w:r>
+    </w:p>
+    <w:p>
+      <w:r>
+        <w:lastRenderedPageBreak/>
+        <w:t xml:space="preserve">    </w:t>
+      </w:r>
+    </w:p>
+    <w:p>
+      <w:r>
+        <w:t>}</w:t>
+      </w:r>
+    </w:p>
+    <w:p/>
+    <w:p>
+      <w:r>
+        <w:t>/* this is the layer directly above the ul this adds another layer</w:t>
+      </w:r>
+    </w:p>
+    <w:p>
+      <w:r>
+        <w:t>of animation to the screen when the checkbox is triggered */</w:t>
+      </w:r>
+    </w:p>
+    <w:p/>
+    <w:p>
+      <w:r>
+        <w:t>.menu-container nav &gt; div &gt; div {</w:t>
+      </w:r>
+    </w:p>
+    <w:p>
+      <w:r>
+        <w:t xml:space="preserve">    text-align: center;</w:t>
+      </w:r>
+    </w:p>
+    <w:p>
+      <w:r>
+        <w:t xml:space="preserve">    max-width: 90vw;</w:t>
+      </w:r>
+    </w:p>
+    <w:p>
+      <w:r>
+        <w:t xml:space="preserve">    max-height: 100vh;</w:t>
+      </w:r>
+    </w:p>
+    <w:p>
+      <w:r>
+        <w:t xml:space="preserve">    opacity: 0;</w:t>
+      </w:r>
+    </w:p>
+    <w:p>
+      <w:r>
+        <w:t xml:space="preserve">    transition: opacity 0.4s ease-in;</w:t>
+      </w:r>
+    </w:p>
+    <w:p>
+      <w:r>
+        <w:t>}</w:t>
+      </w:r>
+    </w:p>
+    <w:p/>
+    <w:p>
+      <w:r>
+        <w:t>/* this is the styling for the items in the li */</w:t>
+      </w:r>
+    </w:p>
+    <w:p/>
+    <w:p>
+      <w:r>
+        <w:t>.menu-container nav &gt; div &gt; div &gt; ul &gt; li {</w:t>
+      </w:r>
+    </w:p>
+    <w:p>
+      <w:r>
+        <w:t xml:space="preserve">    list-style: none;</w:t>
+      </w:r>
+    </w:p>
+    <w:p>
+      <w:r>
+        <w:t xml:space="preserve">    color: white;</w:t>
+      </w:r>
+    </w:p>
+    <w:p>
+      <w:r>
+        <w:t xml:space="preserve">    font-size: 3.65vh;</w:t>
+      </w:r>
+    </w:p>
+    <w:p>
+      <w:r>
+        <w:t xml:space="preserve">    padding: 0.4rem;</w:t>
+      </w:r>
+    </w:p>
+    <w:p>
+      <w:r>
+        <w:t xml:space="preserve">    transition: all 0.6s ease-out;</w:t>
+      </w:r>
+    </w:p>
+    <w:p>
+      <w:r>
+        <w:t>}</w:t>
+      </w:r>
+    </w:p>
+    <w:p/>
+    <w:p>
+      <w:r>
+        <w:t>/* further detailed styling for the &lt;a&gt; links in the &lt;li&gt; */</w:t>
+      </w:r>
+    </w:p>
+    <w:p/>
+    <w:p>
+      <w:r>
+        <w:t>.menu-container nav &gt; div &gt; div &gt; ul &gt; li &gt; a {</w:t>
+      </w:r>
+    </w:p>
+    <w:p>
+      <w:r>
+        <w:t xml:space="preserve">    color: inherit;</w:t>
+      </w:r>
+    </w:p>
+    <w:p>
+      <w:r>
+        <w:t xml:space="preserve">    text-decoration: none;</w:t>
+      </w:r>
+    </w:p>
+    <w:p>
+      <w:r>
+        <w:lastRenderedPageBreak/>
+        <w:t xml:space="preserve">    transition: color 0.4s ease-in;</w:t>
+      </w:r>
+    </w:p>
+    <w:p>
+      <w:r>
+        <w:t>}</w:t>
+      </w:r>
+    </w:p>
+    <w:p/>
+    <w:p>
+      <w:r>
+        <w:t>.accordion-container {</w:t>
+      </w:r>
+    </w:p>
+    <w:p>
+      <w:r>
+        <w:t xml:space="preserve">    z-index: 5;</w:t>
+      </w:r>
+    </w:p>
+    <w:p>
+      <w:r>
+        <w:t xml:space="preserve">    position: absolute;</w:t>
+      </w:r>
+    </w:p>
+    <w:p>
+      <w:r>
+        <w:t xml:space="preserve">    top: 50%;</w:t>
+      </w:r>
+    </w:p>
+    <w:p>
+      <w:r>
+        <w:t xml:space="preserve">    left: 50%;</w:t>
+      </w:r>
+    </w:p>
+    <w:p>
+      <w:r>
+        <w:t xml:space="preserve">    transform: translate(-50%, -50%);</w:t>
+      </w:r>
+    </w:p>
+    <w:p>
+      <w:r>
+        <w:t>}</w:t>
+      </w:r>
+    </w:p>
+    <w:p/>
+    <w:p>
+      <w:r>
+        <w:t>.accordion-container  li {</w:t>
+      </w:r>
+    </w:p>
+    <w:p>
+      <w:r>
+        <w:t xml:space="preserve">    text-decoration: none;</w:t>
+      </w:r>
+    </w:p>
+    <w:p>
+      <w:r>
+        <w:t xml:space="preserve">    </w:t>
+      </w:r>
+    </w:p>
+    <w:p>
+      <w:r>
+        <w:t>}</w:t>
+      </w:r>
+    </w:p>
+    <w:p/>
+    <w:p>
+      <w:r>
+        <w:t>.menu-container nav &gt; div &gt; div &gt; ul &gt; li &gt; a:hover {</w:t>
+      </w:r>
+    </w:p>
+    <w:p>
+      <w:r>
+        <w:t xml:space="preserve">    text-decoration: none !important;</w:t>
+      </w:r>
+    </w:p>
+    <w:p>
+      <w:r>
+        <w:t xml:space="preserve">    color: white !important;</w:t>
+      </w:r>
+    </w:p>
+    <w:p>
+      <w:r>
+        <w:t>}</w:t>
+      </w:r>
+    </w:p>
+    <w:p/>
+    <w:p>
+      <w:r>
+        <w:t>.sub-menu-trigger {</w:t>
+      </w:r>
+    </w:p>
+    <w:p>
+      <w:r>
+        <w:t xml:space="preserve">    display: block;</w:t>
+      </w:r>
+    </w:p>
+    <w:p>
+      <w:r>
+        <w:t xml:space="preserve">    position: relative;</w:t>
+      </w:r>
+    </w:p>
+    <w:p>
+      <w:r>
+        <w:t xml:space="preserve">    cursor: pointer;</w:t>
+      </w:r>
+    </w:p>
+    <w:p>
+      <w:r>
+        <w:t>}</w:t>
+      </w:r>
+    </w:p>
+    <w:p/>
+    <w:p>
+      <w:r>
+        <w:t>.sub-menu {</w:t>
+      </w:r>
+    </w:p>
+    <w:p>
+      <w:r>
+        <w:t xml:space="preserve">    background: </w:t>
+      </w:r>
+      <w:proofErr w:type="spellStart"/>
+      <w:r>
+        <w:t>rgb</w:t>
+      </w:r>
+      <w:proofErr w:type="spellEnd"/>
+      <w:r>
+        <w:t>(37, 37, 37);</w:t>
+      </w:r>
+    </w:p>
+    <w:p>
+      <w:r>
+        <w:lastRenderedPageBreak/>
+        <w:t xml:space="preserve">    overflow: hidden;</w:t>
+      </w:r>
+    </w:p>
+    <w:p>
+      <w:r>
+        <w:t xml:space="preserve">    margin: 0.5rem;</w:t>
+      </w:r>
+    </w:p>
+    <w:p>
+      <w:r>
+        <w:t xml:space="preserve">    border-radius: 0.5rem;</w:t>
+      </w:r>
+    </w:p>
+    <w:p>
+      <w:r>
+        <w:t xml:space="preserve">    transition: max-height 0.4s;</w:t>
+      </w:r>
+    </w:p>
+    <w:p>
+      <w:r>
+        <w:t xml:space="preserve">    max-height: 0;</w:t>
+      </w:r>
+    </w:p>
+    <w:p>
+      <w:r>
+        <w:t>}</w:t>
+      </w:r>
+    </w:p>
+    <w:p/>
+    <w:p>
+      <w:r>
+        <w:t>.sub-menu a {</w:t>
+      </w:r>
+    </w:p>
+    <w:p>
+      <w:r>
+        <w:t>display: block;</w:t>
+      </w:r>
+    </w:p>
+    <w:p>
+      <w:r>
+        <w:t>padding: 1rem 1.5rem;</w:t>
+      </w:r>
+    </w:p>
+    <w:p>
+      <w:r>
+        <w:t>color: white;</w:t>
+      </w:r>
+    </w:p>
+    <w:p>
+      <w:r>
+        <w:t>font-size: 0.9rem;</w:t>
+      </w:r>
+    </w:p>
+    <w:p>
+      <w:r>
+        <w:t>margin: 0.2rem 0;</w:t>
+      </w:r>
+    </w:p>
+    <w:p>
+      <w:r>
+        <w:t>position: relative;</w:t>
+      </w:r>
+    </w:p>
+    <w:p>
+      <w:r>
+        <w:t>text-decoration: none;</w:t>
+      </w:r>
+    </w:p>
+    <w:p>
+      <w:r>
+        <w:t>}</w:t>
+      </w:r>
+    </w:p>
+    <w:p/>
+    <w:p>
+      <w:r>
+        <w:t>.sub-menu a:nth-child(odd) {</w:t>
+      </w:r>
+    </w:p>
+    <w:p>
+      <w:r>
+        <w:t xml:space="preserve">    background-color: black;</w:t>
+      </w:r>
+    </w:p>
+    <w:p>
+      <w:r>
+        <w:t>}</w:t>
+      </w:r>
+    </w:p>
+    <w:p/>
+    <w:p>
+      <w:r>
+        <w:t>.sub-menu a::before {</w:t>
+      </w:r>
+    </w:p>
+    <w:p>
+      <w:r>
+        <w:t xml:space="preserve">    content: "";</w:t>
+      </w:r>
+    </w:p>
+    <w:p>
+      <w:r>
+        <w:t xml:space="preserve">    position: absolute;</w:t>
+      </w:r>
+    </w:p>
+    <w:p>
+      <w:r>
+        <w:t xml:space="preserve">    width: 0.3rem;</w:t>
+      </w:r>
+    </w:p>
+    <w:p>
+      <w:r>
+        <w:t xml:space="preserve">    height: 100%;</w:t>
+      </w:r>
+    </w:p>
+    <w:p>
+      <w:r>
+        <w:t xml:space="preserve">    background-color: </w:t>
+      </w:r>
+      <w:proofErr w:type="spellStart"/>
+      <w:r>
+        <w:t>rgb</w:t>
+      </w:r>
+      <w:proofErr w:type="spellEnd"/>
+      <w:r>
+        <w:t>(250, 245, 245);</w:t>
+      </w:r>
+    </w:p>
+    <w:p>
+      <w:r>
+        <w:t xml:space="preserve">    top: 0;</w:t>
+      </w:r>
+    </w:p>
+    <w:p>
+      <w:r>
+        <w:t xml:space="preserve">    left: 0;</w:t>
+      </w:r>
+    </w:p>
+    <w:p>
+      <w:r>
+        <w:lastRenderedPageBreak/>
+        <w:t xml:space="preserve">    transition: 0.4s;</w:t>
+      </w:r>
+    </w:p>
+    <w:p>
+      <w:r>
+        <w:t xml:space="preserve">    opacity: 0;</w:t>
+      </w:r>
+    </w:p>
+    <w:p>
+      <w:r>
+        <w:t>}</w:t>
+      </w:r>
+    </w:p>
+    <w:p/>
+    <w:p>
+      <w:r>
+        <w:t>.sub-menu a:hover::before {</w:t>
+      </w:r>
+    </w:p>
+    <w:p>
+      <w:r>
+        <w:t xml:space="preserve">    opacity: 1;</w:t>
+      </w:r>
+    </w:p>
+    <w:p>
+      <w:r>
+        <w:t>}</w:t>
+      </w:r>
+    </w:p>
+    <w:p/>
+    <w:p>
+      <w:r>
+        <w:t>.</w:t>
+      </w:r>
+      <w:proofErr w:type="spellStart"/>
+      <w:r>
+        <w:t>accordion-item:target</w:t>
+      </w:r>
+      <w:proofErr w:type="spellEnd"/>
+      <w:r>
+        <w:t xml:space="preserve"> .sub-menu {</w:t>
+      </w:r>
+    </w:p>
+    <w:p>
+      <w:r>
+        <w:t xml:space="preserve">    max-height: 30rem;</w:t>
+      </w:r>
+    </w:p>
+    <w:p>
+      <w:r>
+        <w:t>}</w:t>
+      </w:r>
+    </w:p>
+    <w:p/>
+    <w:p>
+      <w:r>
+        <w:t>.sub-menu .sub-menu-close-button {</w:t>
+      </w:r>
+    </w:p>
+    <w:p>
+      <w:r>
+        <w:t xml:space="preserve">    position: relative;</w:t>
+      </w:r>
+    </w:p>
+    <w:p>
+      <w:r>
+        <w:t xml:space="preserve">    display: block;</w:t>
+      </w:r>
+    </w:p>
+    <w:p>
+      <w:r>
+        <w:t>}</w:t>
+      </w:r>
+    </w:p>
+    <w:p/>
+    <w:p>
+      <w:r>
+        <w:t>.sub-menu .sub-menu-close-button::after {</w:t>
+      </w:r>
+    </w:p>
+    <w:p>
+      <w:r>
+        <w:t xml:space="preserve">    right: 0rem;</w:t>
+      </w:r>
+    </w:p>
+    <w:p>
+      <w:r>
+        <w:t xml:space="preserve">    top: 0rem;</w:t>
+      </w:r>
+    </w:p>
+    <w:p>
+      <w:r>
+        <w:t xml:space="preserve">    width: 2rem;</w:t>
+      </w:r>
+    </w:p>
+    <w:p>
+      <w:r>
+        <w:t xml:space="preserve">    height: 2rem;</w:t>
+      </w:r>
+    </w:p>
+    <w:p>
+      <w:r>
+        <w:t xml:space="preserve">    position: absolute;</w:t>
+      </w:r>
+    </w:p>
+    <w:p>
+      <w:r>
+        <w:t xml:space="preserve">    display: flex;</w:t>
+      </w:r>
+    </w:p>
+    <w:p>
+      <w:r>
+        <w:t xml:space="preserve">    z-index: 1;</w:t>
+      </w:r>
+    </w:p>
+    <w:p>
+      <w:r>
+        <w:t xml:space="preserve">    align-items: center;</w:t>
+      </w:r>
+    </w:p>
+    <w:p>
+      <w:r>
+        <w:t xml:space="preserve">    justify-content: center;</w:t>
+      </w:r>
+    </w:p>
+    <w:p>
+      <w:r>
+        <w:t xml:space="preserve">    background-color: black;</w:t>
+      </w:r>
+    </w:p>
+    <w:p>
+      <w:r>
+        <w:t xml:space="preserve">    border-radius: 50%;</w:t>
+      </w:r>
+    </w:p>
+    <w:p>
+      <w:r>
+        <w:lastRenderedPageBreak/>
+        <w:t xml:space="preserve">    color: white;</w:t>
+      </w:r>
+    </w:p>
+    <w:p>
+      <w:r>
+        <w:t xml:space="preserve">    content: "×";</w:t>
+      </w:r>
+    </w:p>
+    <w:p>
+      <w:r>
+        <w:t xml:space="preserve">    cursor: pointer;</w:t>
+      </w:r>
+    </w:p>
+    <w:p>
+      <w:r>
+        <w:t>}</w:t>
+      </w:r>
+    </w:p>
+    <w:p/>
+    <w:p>
+      <w:r>
+        <w:t>#logoutForm {</w:t>
+      </w:r>
+    </w:p>
+    <w:p>
+      <w:r>
+        <w:t xml:space="preserve">    position: absolute;</w:t>
+      </w:r>
+    </w:p>
+    <w:p>
+      <w:r>
+        <w:t xml:space="preserve">    top: 0;</w:t>
+      </w:r>
+    </w:p>
+    <w:p>
+      <w:r>
+        <w:t xml:space="preserve">    left: 0;</w:t>
+      </w:r>
+    </w:p>
+    <w:p>
+      <w:r>
+        <w:t xml:space="preserve">    background-color: var(--main-secondary-color);</w:t>
+      </w:r>
+    </w:p>
+    <w:p>
+      <w:r>
+        <w:t xml:space="preserve">    padding: 1rem;</w:t>
+      </w:r>
+    </w:p>
+    <w:p>
+      <w:r>
+        <w:t xml:space="preserve">    height: 100%;</w:t>
+      </w:r>
+    </w:p>
+    <w:p>
+      <w:r>
+        <w:t xml:space="preserve">    width: 100%;</w:t>
+      </w:r>
+    </w:p>
+    <w:p>
+      <w:r>
+        <w:t xml:space="preserve">    transition: 0.5s;</w:t>
+      </w:r>
+    </w:p>
+    <w:p>
+      <w:r>
+        <w:t xml:space="preserve">    transform: translate(500%);</w:t>
+      </w:r>
+    </w:p>
+    <w:p>
+      <w:r>
+        <w:t>}</w:t>
+      </w:r>
+    </w:p>
+    <w:p/>
+    <w:p>
+      <w:r>
+        <w:t xml:space="preserve">    #logoutForm a:hover {</w:t>
+      </w:r>
+    </w:p>
+    <w:p>
+      <w:r>
+        <w:t xml:space="preserve">        opacity: 0.75;</w:t>
+      </w:r>
+    </w:p>
+    <w:p>
+      <w:r>
+        <w:t xml:space="preserve">    }</w:t>
+      </w:r>
+    </w:p>
+    <w:p/>
+    <w:p>
+      <w:r>
+        <w:t>My final HTML</w:t>
+      </w:r>
+    </w:p>
+    <w:p>
+      <w:r>
+        <w:t xml:space="preserve">    &lt;a </w:t>
+      </w:r>
+      <w:proofErr w:type="spellStart"/>
+      <w:r>
+        <w:t>href</w:t>
+      </w:r>
+      <w:proofErr w:type="spellEnd"/>
+      <w:r>
+        <w:t>="@</w:t>
+      </w:r>
+      <w:proofErr w:type="spellStart"/>
+      <w:r>
+        <w:t>Url.Action</w:t>
+      </w:r>
+      <w:proofErr w:type="spellEnd"/>
+      <w:r>
+        <w:t>("Index", "Home")"&gt;</w:t>
+      </w:r>
+    </w:p>
+    <w:p>
+      <w:r>
+        <w:t xml:space="preserve">        &lt;</w:t>
+      </w:r>
+      <w:proofErr w:type="spellStart"/>
+      <w:r>
+        <w:t>img</w:t>
+      </w:r>
+      <w:proofErr w:type="spellEnd"/>
+      <w:r>
+        <w:t xml:space="preserve"> class="</w:t>
+      </w:r>
+      <w:proofErr w:type="spellStart"/>
+      <w:r>
+        <w:t>logoImg</w:t>
+      </w:r>
+      <w:proofErr w:type="spellEnd"/>
+      <w:r>
+        <w:t xml:space="preserve">" </w:t>
+      </w:r>
+      <w:proofErr w:type="spellStart"/>
+      <w:r>
+        <w:t>src</w:t>
+      </w:r>
+      <w:proofErr w:type="spellEnd"/>
+      <w:r>
+        <w:t>="~/Content/Images/cropped-logo.png" id="logo" /&gt;</w:t>
+      </w:r>
+    </w:p>
+    <w:p>
+      <w:r>
+        <w:t xml:space="preserve">    &lt;/a&gt;</w:t>
+      </w:r>
+    </w:p>
+    <w:p/>
+    <w:p>
+      <w:r>
+        <w:t xml:space="preserve">    &lt;div class="menu-container" id="overlay-nav-display"&gt;</w:t>
+      </w:r>
+    </w:p>
+    <w:p>
+      <w:r>
+        <w:t xml:space="preserve">        &lt;input type="checkbox" id="overlay-trigger" class="menu-trigger"&gt;</w:t>
+      </w:r>
+    </w:p>
+    <w:p/>
+    <w:p>
+      <w:r>
+        <w:lastRenderedPageBreak/>
+        <w:t xml:space="preserve">        &lt;div class="animated-hamburger"&gt;</w:t>
+      </w:r>
+    </w:p>
+    <w:p>
+      <w:r>
+        <w:t xml:space="preserve">            &lt;div&gt;&lt;/div&gt; &lt;!--this div is for the hamburger lines--&gt;</w:t>
+      </w:r>
+    </w:p>
+    <w:p>
+      <w:r>
+        <w:t xml:space="preserve">        &lt;/div&gt;</w:t>
+      </w:r>
+    </w:p>
+    <w:p/>
+    <w:p>
+      <w:r>
+        <w:t xml:space="preserve">        &lt;nav class="overlay-content"&gt;</w:t>
+      </w:r>
+    </w:p>
+    <w:p>
+      <w:r>
+        <w:t xml:space="preserve">            &lt;div&gt;</w:t>
+      </w:r>
+    </w:p>
+    <w:p>
+      <w:r>
+        <w:t xml:space="preserve">                &lt;div&gt;</w:t>
+      </w:r>
+    </w:p>
+    <w:p>
+      <w:r>
+        <w:t xml:space="preserve">                    &lt;ul class="accordion-container"&gt;</w:t>
+      </w:r>
+    </w:p>
+    <w:p>
+      <w:r>
+        <w:t xml:space="preserve">                        &lt;li class="accordion-item"&gt;</w:t>
+      </w:r>
+    </w:p>
+    <w:p>
+      <w:r>
+        <w:t xml:space="preserve">                            &lt;a </w:t>
+      </w:r>
+      <w:proofErr w:type="spellStart"/>
+      <w:r>
+        <w:t>href</w:t>
+      </w:r>
+      <w:proofErr w:type="spellEnd"/>
+      <w:r>
+        <w:t>="@</w:t>
+      </w:r>
+      <w:proofErr w:type="spellStart"/>
+      <w:r>
+        <w:t>Url.Action</w:t>
+      </w:r>
+      <w:proofErr w:type="spellEnd"/>
+      <w:r>
+        <w:t>("Index", "Home")"&gt;Home&lt;/a&gt;</w:t>
+      </w:r>
+    </w:p>
+    <w:p>
+      <w:r>
+        <w:t xml:space="preserve">                        &lt;/li&gt;</w:t>
+      </w:r>
+    </w:p>
+    <w:p>
+      <w:r>
+        <w:t xml:space="preserve">                        &lt;li class="accordion-item" id="productions"&gt;</w:t>
+      </w:r>
+    </w:p>
+    <w:p>
+      <w:r>
+        <w:t xml:space="preserve">                            &lt;a </w:t>
+      </w:r>
+      <w:proofErr w:type="spellStart"/>
+      <w:r>
+        <w:t>href</w:t>
+      </w:r>
+      <w:proofErr w:type="spellEnd"/>
+      <w:r>
+        <w:t>="#productions" class="sub-menu-trigger"&gt;Productions&lt;/a&gt;</w:t>
+      </w:r>
+    </w:p>
+    <w:p>
+      <w:r>
+        <w:t xml:space="preserve">                            &lt;div class="sub-menu"&gt;</w:t>
+      </w:r>
+    </w:p>
+    <w:p>
+      <w:r>
+        <w:t xml:space="preserve">                                &lt;a </w:t>
+      </w:r>
+      <w:proofErr w:type="spellStart"/>
+      <w:r>
+        <w:t>href</w:t>
+      </w:r>
+      <w:proofErr w:type="spellEnd"/>
+      <w:r>
+        <w:t>="#" class="sub-menu-close-button"&gt;&lt;/a&gt;</w:t>
+      </w:r>
+    </w:p>
+    <w:p>
+      <w:r>
+        <w:t xml:space="preserve">                                &lt;a </w:t>
+      </w:r>
+      <w:proofErr w:type="spellStart"/>
+      <w:r>
+        <w:t>href</w:t>
+      </w:r>
+      <w:proofErr w:type="spellEnd"/>
+      <w:r>
+        <w:t>="@</w:t>
+      </w:r>
+      <w:proofErr w:type="spellStart"/>
+      <w:r>
+        <w:t>Url.Action</w:t>
+      </w:r>
+      <w:proofErr w:type="spellEnd"/>
+      <w:r>
+        <w:t>("Index", "Productions")"&gt;All&lt;/a&gt;</w:t>
+      </w:r>
+    </w:p>
+    <w:p>
+      <w:r>
+        <w:t xml:space="preserve">                                &lt;a </w:t>
+      </w:r>
+      <w:proofErr w:type="spellStart"/>
+      <w:r>
+        <w:t>href</w:t>
+      </w:r>
+      <w:proofErr w:type="spellEnd"/>
+      <w:r>
+        <w:t>="@</w:t>
+      </w:r>
+      <w:proofErr w:type="spellStart"/>
+      <w:r>
+        <w:t>Url.Action</w:t>
+      </w:r>
+      <w:proofErr w:type="spellEnd"/>
+      <w:r>
+        <w:t>("Current", "Productions")"&gt;Current&lt;/a&gt;</w:t>
+      </w:r>
+    </w:p>
+    <w:p>
+      <w:r>
+        <w:t xml:space="preserve">                            &lt;/div&gt;</w:t>
+      </w:r>
+    </w:p>
+    <w:p>
+      <w:r>
+        <w:t xml:space="preserve">                        &lt;/li&gt;</w:t>
+      </w:r>
+    </w:p>
+    <w:p>
+      <w:r>
+        <w:t xml:space="preserve">                        &lt;li class="accordion-item" id="company"&gt;</w:t>
+      </w:r>
+    </w:p>
+    <w:p>
+      <w:r>
+        <w:t xml:space="preserve">                            &lt;a </w:t>
+      </w:r>
+      <w:proofErr w:type="spellStart"/>
+      <w:r>
+        <w:t>href</w:t>
+      </w:r>
+      <w:proofErr w:type="spellEnd"/>
+      <w:r>
+        <w:t>="#company" class="sub-menu-trigger"&gt;Company&lt;/a&gt;</w:t>
+      </w:r>
+    </w:p>
+    <w:p>
+      <w:r>
+        <w:t xml:space="preserve">                            &lt;div class="sub-menu"&gt;</w:t>
+      </w:r>
+    </w:p>
+    <w:p>
+      <w:r>
+        <w:t xml:space="preserve">                                &lt;a </w:t>
+      </w:r>
+      <w:proofErr w:type="spellStart"/>
+      <w:r>
+        <w:t>href</w:t>
+      </w:r>
+      <w:proofErr w:type="spellEnd"/>
+      <w:r>
+        <w:t>="#" class="sub-menu-close-button"&gt;&lt;/a&gt;</w:t>
+      </w:r>
+    </w:p>
+    <w:p>
+      <w:r>
+        <w:t xml:space="preserve">                                &lt;a </w:t>
+      </w:r>
+      <w:proofErr w:type="spellStart"/>
+      <w:r>
+        <w:t>href</w:t>
+      </w:r>
+      <w:proofErr w:type="spellEnd"/>
+      <w:r>
+        <w:t>="@</w:t>
+      </w:r>
+      <w:proofErr w:type="spellStart"/>
+      <w:r>
+        <w:t>Url.Action</w:t>
+      </w:r>
+      <w:proofErr w:type="spellEnd"/>
+      <w:r>
+        <w:t>("About", "Home")"&gt;About&lt;/a&gt;</w:t>
+      </w:r>
+    </w:p>
+    <w:p>
+      <w:r>
+        <w:t xml:space="preserve">                                &lt;a </w:t>
+      </w:r>
+      <w:proofErr w:type="spellStart"/>
+      <w:r>
+        <w:t>href</w:t>
+      </w:r>
+      <w:proofErr w:type="spellEnd"/>
+      <w:r>
+        <w:t>="@</w:t>
+      </w:r>
+      <w:proofErr w:type="spellStart"/>
+      <w:r>
+        <w:t>Url.Action</w:t>
+      </w:r>
+      <w:proofErr w:type="spellEnd"/>
+      <w:r>
+        <w:t>("Index", "</w:t>
+      </w:r>
+      <w:proofErr w:type="spellStart"/>
+      <w:r>
+        <w:t>CastMembers</w:t>
+      </w:r>
+      <w:proofErr w:type="spellEnd"/>
+      <w:r>
+        <w:t>")"&gt;Company Members&lt;/a&gt;</w:t>
+      </w:r>
+    </w:p>
+    <w:p>
+      <w:r>
+        <w:t xml:space="preserve">                            &lt;/div&gt;</w:t>
+      </w:r>
+    </w:p>
+    <w:p>
+      <w:r>
+        <w:t xml:space="preserve">                        &lt;/li&gt;</w:t>
+      </w:r>
+    </w:p>
+    <w:p>
+      <w:r>
+        <w:t xml:space="preserve">                        &lt;li class="accordion-item" id="events"&gt;</w:t>
+      </w:r>
+    </w:p>
+    <w:p>
+      <w:r>
+        <w:t xml:space="preserve">                            &lt;a </w:t>
+      </w:r>
+      <w:proofErr w:type="spellStart"/>
+      <w:r>
+        <w:t>href</w:t>
+      </w:r>
+      <w:proofErr w:type="spellEnd"/>
+      <w:r>
+        <w:t>="#events" class="sub-menu-trigger"&gt;Events&lt;/a&gt;</w:t>
+      </w:r>
+    </w:p>
+    <w:p>
+      <w:r>
+        <w:lastRenderedPageBreak/>
+        <w:t xml:space="preserve">                            &lt;div class="sub-menu"&gt;</w:t>
+      </w:r>
+    </w:p>
+    <w:p>
+      <w:r>
+        <w:t xml:space="preserve">                                &lt;a </w:t>
+      </w:r>
+      <w:proofErr w:type="spellStart"/>
+      <w:r>
+        <w:t>href</w:t>
+      </w:r>
+      <w:proofErr w:type="spellEnd"/>
+      <w:r>
+        <w:t>="#" class="sub-menu-close-button"&gt;&lt;/a&gt;</w:t>
+      </w:r>
+    </w:p>
+    <w:p>
+      <w:r>
+        <w:t xml:space="preserve">                                &lt;a </w:t>
+      </w:r>
+      <w:proofErr w:type="spellStart"/>
+      <w:r>
+        <w:t>href</w:t>
+      </w:r>
+      <w:proofErr w:type="spellEnd"/>
+      <w:r>
+        <w:t>="@</w:t>
+      </w:r>
+      <w:proofErr w:type="spellStart"/>
+      <w:r>
+        <w:t>Url.Action</w:t>
+      </w:r>
+      <w:proofErr w:type="spellEnd"/>
+      <w:r>
+        <w:t>("Index", "</w:t>
+      </w:r>
+      <w:proofErr w:type="spellStart"/>
+      <w:r>
+        <w:t>CalendarEvents</w:t>
+      </w:r>
+      <w:proofErr w:type="spellEnd"/>
+      <w:r>
+        <w:t>")"&gt;Calendar of Events&lt;/a&gt;</w:t>
+      </w:r>
+    </w:p>
+    <w:p>
+      <w:r>
+        <w:t xml:space="preserve">                                &lt;a </w:t>
+      </w:r>
+      <w:proofErr w:type="spellStart"/>
+      <w:r>
+        <w:t>href</w:t>
+      </w:r>
+      <w:proofErr w:type="spellEnd"/>
+      <w:r>
+        <w:t>="@</w:t>
+      </w:r>
+      <w:proofErr w:type="spellStart"/>
+      <w:r>
+        <w:t>Url.Action</w:t>
+      </w:r>
+      <w:proofErr w:type="spellEnd"/>
+      <w:r>
+        <w:t>("Create", "</w:t>
+      </w:r>
+      <w:proofErr w:type="spellStart"/>
+      <w:r>
+        <w:t>RentalRequest</w:t>
+      </w:r>
+      <w:proofErr w:type="spellEnd"/>
+      <w:r>
+        <w:t>")"&gt;Rentals&lt;/a&gt;</w:t>
+      </w:r>
+    </w:p>
+    <w:p>
+      <w:r>
+        <w:t xml:space="preserve">                            &lt;/div&gt;</w:t>
+      </w:r>
+    </w:p>
+    <w:p>
+      <w:r>
+        <w:t xml:space="preserve">                        &lt;/li&gt;</w:t>
+      </w:r>
+    </w:p>
+    <w:p>
+      <w:r>
+        <w:t xml:space="preserve">                        &lt;li class="accordion-item" id="history"&gt;</w:t>
+      </w:r>
+    </w:p>
+    <w:p>
+      <w:r>
+        <w:t xml:space="preserve">                            &lt;a </w:t>
+      </w:r>
+      <w:proofErr w:type="spellStart"/>
+      <w:r>
+        <w:t>href</w:t>
+      </w:r>
+      <w:proofErr w:type="spellEnd"/>
+      <w:r>
+        <w:t>="#history" class="sub-menu-trigger"&gt;History&lt;/a&gt;</w:t>
+      </w:r>
+    </w:p>
+    <w:p>
+      <w:r>
+        <w:t xml:space="preserve">                            &lt;div class="sub-menu"&gt;</w:t>
+      </w:r>
+    </w:p>
+    <w:p>
+      <w:r>
+        <w:t xml:space="preserve">                                &lt;a </w:t>
+      </w:r>
+      <w:proofErr w:type="spellStart"/>
+      <w:r>
+        <w:t>href</w:t>
+      </w:r>
+      <w:proofErr w:type="spellEnd"/>
+      <w:r>
+        <w:t>="#" class="sub-menu-close-button"&gt;&lt;/a&gt;</w:t>
+      </w:r>
+    </w:p>
+    <w:p>
+      <w:r>
+        <w:t xml:space="preserve">                                &lt;a </w:t>
+      </w:r>
+      <w:proofErr w:type="spellStart"/>
+      <w:r>
+        <w:t>href</w:t>
+      </w:r>
+      <w:proofErr w:type="spellEnd"/>
+      <w:r>
+        <w:t>="@</w:t>
+      </w:r>
+      <w:proofErr w:type="spellStart"/>
+      <w:r>
+        <w:t>Url.Action</w:t>
+      </w:r>
+      <w:proofErr w:type="spellEnd"/>
+      <w:r>
+        <w:t>("Archive", "Home")"&gt;Archives&lt;/a&gt;</w:t>
+      </w:r>
+    </w:p>
+    <w:p>
+      <w:r>
+        <w:t xml:space="preserve">                                &lt;a </w:t>
+      </w:r>
+      <w:proofErr w:type="spellStart"/>
+      <w:r>
+        <w:t>href</w:t>
+      </w:r>
+      <w:proofErr w:type="spellEnd"/>
+      <w:r>
+        <w:t>="@</w:t>
+      </w:r>
+      <w:proofErr w:type="spellStart"/>
+      <w:r>
+        <w:t>Url.Action</w:t>
+      </w:r>
+      <w:proofErr w:type="spellEnd"/>
+      <w:r>
+        <w:t>("Published", "News")"&gt;News&lt;/a&gt;</w:t>
+      </w:r>
+    </w:p>
+    <w:p>
+      <w:r>
+        <w:t xml:space="preserve">                            &lt;/div&gt;</w:t>
+      </w:r>
+    </w:p>
+    <w:p>
+      <w:r>
+        <w:t xml:space="preserve">                        &lt;/li&gt;</w:t>
+      </w:r>
+    </w:p>
+    <w:p/>
+    <w:p>
+      <w:r>
+        <w:t xml:space="preserve">                        &lt;!---------------------------------------------------- THIS IS THE LINKS DISPLAYED WHEN ADMIN/SUBSCRIBER ARE LOGGED IN ----------------------------------------&gt;</w:t>
+      </w:r>
+    </w:p>
+    <w:p/>
+    <w:p>
+      <w:r>
+        <w:t xml:space="preserve">                        @if (</w:t>
+      </w:r>
+      <w:proofErr w:type="spellStart"/>
+      <w:r>
+        <w:t>User.IsInRole</w:t>
+      </w:r>
+      <w:proofErr w:type="spellEnd"/>
+      <w:r>
+        <w:t>("Admin"))</w:t>
+      </w:r>
+    </w:p>
+    <w:p>
+      <w:r>
+        <w:t xml:space="preserve">                        {</w:t>
+      </w:r>
+    </w:p>
+    <w:p>
+      <w:r>
+        <w:t xml:space="preserve">                            &lt;li class="accordion-item" id="admin-accordion-item"&gt;</w:t>
+      </w:r>
+    </w:p>
+    <w:p>
+      <w:r>
+        <w:t xml:space="preserve">                                &lt;a </w:t>
+      </w:r>
+      <w:proofErr w:type="spellStart"/>
+      <w:r>
+        <w:t>href</w:t>
+      </w:r>
+      <w:proofErr w:type="spellEnd"/>
+      <w:r>
+        <w:t>="#admin-accordion-item" class="sub-menu-trigger"&gt;Admin&lt;/a&gt;</w:t>
+      </w:r>
+    </w:p>
+    <w:p>
+      <w:r>
+        <w:t xml:space="preserve">                                &lt;div class="sub-menu"&gt;</w:t>
+      </w:r>
+    </w:p>
+    <w:p>
+      <w:r>
+        <w:t xml:space="preserve">                                    &lt;a </w:t>
+      </w:r>
+      <w:proofErr w:type="spellStart"/>
+      <w:r>
+        <w:t>href</w:t>
+      </w:r>
+      <w:proofErr w:type="spellEnd"/>
+      <w:r>
+        <w:t>="#" class="sub-menu-close-button"&gt;&lt;/a&gt;</w:t>
+      </w:r>
+    </w:p>
+    <w:p>
+      <w:r>
+        <w:t xml:space="preserve">                                    &lt;a </w:t>
+      </w:r>
+      <w:proofErr w:type="spellStart"/>
+      <w:r>
+        <w:t>href</w:t>
+      </w:r>
+      <w:proofErr w:type="spellEnd"/>
+      <w:r>
+        <w:t>="@</w:t>
+      </w:r>
+      <w:proofErr w:type="spellStart"/>
+      <w:r>
+        <w:t>Url.Action</w:t>
+      </w:r>
+      <w:proofErr w:type="spellEnd"/>
+      <w:r>
+        <w:t>("</w:t>
+      </w:r>
+      <w:proofErr w:type="spellStart"/>
+      <w:r>
+        <w:t>Dashboard","Admin</w:t>
+      </w:r>
+      <w:proofErr w:type="spellEnd"/>
+      <w:r>
+        <w:t>")"&gt;Dashboard&lt;/a&gt;</w:t>
+      </w:r>
+    </w:p>
+    <w:p>
+      <w:r>
+        <w:t xml:space="preserve">                                    &lt;a </w:t>
+      </w:r>
+      <w:proofErr w:type="spellStart"/>
+      <w:r>
+        <w:t>href</w:t>
+      </w:r>
+      <w:proofErr w:type="spellEnd"/>
+      <w:r>
+        <w:t>="@</w:t>
+      </w:r>
+      <w:proofErr w:type="spellStart"/>
+      <w:r>
+        <w:t>Url.Action</w:t>
+      </w:r>
+      <w:proofErr w:type="spellEnd"/>
+      <w:r>
+        <w:t>("Index", "Manage")"&gt;Manage Productions&lt;/a&gt;</w:t>
+      </w:r>
+    </w:p>
+    <w:p>
+      <w:r>
+        <w:t xml:space="preserve">                                    &lt;a </w:t>
+      </w:r>
+      <w:proofErr w:type="spellStart"/>
+      <w:r>
+        <w:t>href</w:t>
+      </w:r>
+      <w:proofErr w:type="spellEnd"/>
+      <w:r>
+        <w:t>="@</w:t>
+      </w:r>
+      <w:proofErr w:type="spellStart"/>
+      <w:r>
+        <w:t>Url.Action</w:t>
+      </w:r>
+      <w:proofErr w:type="spellEnd"/>
+      <w:r>
+        <w:t>("Index", "Productions")"&gt;Productions&lt;/a&gt;</w:t>
+      </w:r>
+    </w:p>
+    <w:p>
+      <w:r>
+        <w:t xml:space="preserve">                                    &lt;a </w:t>
+      </w:r>
+      <w:proofErr w:type="spellStart"/>
+      <w:r>
+        <w:t>href</w:t>
+      </w:r>
+      <w:proofErr w:type="spellEnd"/>
+      <w:r>
+        <w:t>="@</w:t>
+      </w:r>
+      <w:proofErr w:type="spellStart"/>
+      <w:r>
+        <w:t>Url.Action</w:t>
+      </w:r>
+      <w:proofErr w:type="spellEnd"/>
+      <w:r>
+        <w:t>("Index", "</w:t>
+      </w:r>
+      <w:proofErr w:type="spellStart"/>
+      <w:r>
+        <w:t>CastMembers</w:t>
+      </w:r>
+      <w:proofErr w:type="spellEnd"/>
+      <w:r>
+        <w:t>")"&gt;Cast Members&lt;/a&gt;</w:t>
+      </w:r>
+    </w:p>
+    <w:p>
+      <w:r>
+        <w:t xml:space="preserve">                                    &lt;a </w:t>
+      </w:r>
+      <w:proofErr w:type="spellStart"/>
+      <w:r>
+        <w:t>href</w:t>
+      </w:r>
+      <w:proofErr w:type="spellEnd"/>
+      <w:r>
+        <w:t>="@</w:t>
+      </w:r>
+      <w:proofErr w:type="spellStart"/>
+      <w:r>
+        <w:t>Url.Action</w:t>
+      </w:r>
+      <w:proofErr w:type="spellEnd"/>
+      <w:r>
+        <w:t>("Index", "Part")"&gt;Roles&lt;/a&gt;</w:t>
+      </w:r>
+    </w:p>
+    <w:p>
+      <w:r>
+        <w:lastRenderedPageBreak/>
+        <w:t xml:space="preserve">                                    &lt;a </w:t>
+      </w:r>
+      <w:proofErr w:type="spellStart"/>
+      <w:r>
+        <w:t>href</w:t>
+      </w:r>
+      <w:proofErr w:type="spellEnd"/>
+      <w:r>
+        <w:t>="@</w:t>
+      </w:r>
+      <w:proofErr w:type="spellStart"/>
+      <w:r>
+        <w:t>Url.Action</w:t>
+      </w:r>
+      <w:proofErr w:type="spellEnd"/>
+      <w:r>
+        <w:t>("Index", "</w:t>
+      </w:r>
+      <w:proofErr w:type="spellStart"/>
+      <w:r>
+        <w:t>ProductionPhotos</w:t>
+      </w:r>
+      <w:proofErr w:type="spellEnd"/>
+      <w:r>
+        <w:t>")"&gt;Images&lt;/a&gt;</w:t>
+      </w:r>
+    </w:p>
+    <w:p>
+      <w:r>
+        <w:t xml:space="preserve">                                &lt;/div&gt;</w:t>
+      </w:r>
+    </w:p>
+    <w:p>
+      <w:r>
+        <w:t xml:space="preserve">                            &lt;/li&gt;</w:t>
+      </w:r>
+    </w:p>
+    <w:p/>
+    <w:p>
+      <w:r>
+        <w:t xml:space="preserve">                            &lt;li class="accordion-item" id="manage-content-accordion-item"&gt;</w:t>
+      </w:r>
+    </w:p>
+    <w:p>
+      <w:r>
+        <w:t xml:space="preserve">                                &lt;a </w:t>
+      </w:r>
+      <w:proofErr w:type="spellStart"/>
+      <w:r>
+        <w:t>href</w:t>
+      </w:r>
+      <w:proofErr w:type="spellEnd"/>
+      <w:r>
+        <w:t>="#manage-content-accordion-item"&gt;Manage Content&lt;/a&gt;</w:t>
+      </w:r>
+    </w:p>
+    <w:p>
+      <w:r>
+        <w:t xml:space="preserve">                                &lt;div class="sub-menu"&gt;</w:t>
+      </w:r>
+    </w:p>
+    <w:p>
+      <w:r>
+        <w:t xml:space="preserve">                                    &lt;a </w:t>
+      </w:r>
+      <w:proofErr w:type="spellStart"/>
+      <w:r>
+        <w:t>href</w:t>
+      </w:r>
+      <w:proofErr w:type="spellEnd"/>
+      <w:r>
+        <w:t>="#" class="sub-menu-close-button"&gt;&lt;/a&gt;</w:t>
+      </w:r>
+    </w:p>
+    <w:p>
+      <w:r>
+        <w:t xml:space="preserve">                                    &lt;a </w:t>
+      </w:r>
+      <w:proofErr w:type="spellStart"/>
+      <w:r>
+        <w:t>href</w:t>
+      </w:r>
+      <w:proofErr w:type="spellEnd"/>
+      <w:r>
+        <w:t>="@</w:t>
+      </w:r>
+      <w:proofErr w:type="spellStart"/>
+      <w:r>
+        <w:t>Url.Action</w:t>
+      </w:r>
+      <w:proofErr w:type="spellEnd"/>
+      <w:r>
+        <w:t>("Index", "Sponsors")"&gt;Sponsors&lt;/a&gt;</w:t>
+      </w:r>
+    </w:p>
+    <w:p>
+      <w:r>
+        <w:t xml:space="preserve">                                    &lt;a </w:t>
+      </w:r>
+      <w:proofErr w:type="spellStart"/>
+      <w:r>
+        <w:t>href</w:t>
+      </w:r>
+      <w:proofErr w:type="spellEnd"/>
+      <w:r>
+        <w:t>="@</w:t>
+      </w:r>
+      <w:proofErr w:type="spellStart"/>
+      <w:r>
+        <w:t>Url.Action</w:t>
+      </w:r>
+      <w:proofErr w:type="spellEnd"/>
+      <w:r>
+        <w:t>("Index", "</w:t>
+      </w:r>
+      <w:proofErr w:type="spellStart"/>
+      <w:r>
+        <w:t>DisplayInfo</w:t>
+      </w:r>
+      <w:proofErr w:type="spellEnd"/>
+      <w:r>
+        <w:t>")"&gt;Info&lt;/a&gt;</w:t>
+      </w:r>
+    </w:p>
+    <w:p>
+      <w:r>
+        <w:t xml:space="preserve">                                    &lt;a </w:t>
+      </w:r>
+      <w:proofErr w:type="spellStart"/>
+      <w:r>
+        <w:t>href</w:t>
+      </w:r>
+      <w:proofErr w:type="spellEnd"/>
+      <w:r>
+        <w:t>="@</w:t>
+      </w:r>
+      <w:proofErr w:type="spellStart"/>
+      <w:r>
+        <w:t>Url.Action</w:t>
+      </w:r>
+      <w:proofErr w:type="spellEnd"/>
+      <w:r>
+        <w:t>("Index", "</w:t>
+      </w:r>
+      <w:proofErr w:type="spellStart"/>
+      <w:r>
+        <w:t>DisplayLinks</w:t>
+      </w:r>
+      <w:proofErr w:type="spellEnd"/>
+      <w:r>
+        <w:t>")"&gt;Links&lt;/a&gt;</w:t>
+      </w:r>
+    </w:p>
+    <w:p>
+      <w:r>
+        <w:t xml:space="preserve">                                    &lt;a </w:t>
+      </w:r>
+      <w:proofErr w:type="spellStart"/>
+      <w:r>
+        <w:t>href</w:t>
+      </w:r>
+      <w:proofErr w:type="spellEnd"/>
+      <w:r>
+        <w:t>="@</w:t>
+      </w:r>
+      <w:proofErr w:type="spellStart"/>
+      <w:r>
+        <w:t>Url.Action</w:t>
+      </w:r>
+      <w:proofErr w:type="spellEnd"/>
+      <w:r>
+        <w:t>("Index", "</w:t>
+      </w:r>
+      <w:proofErr w:type="spellStart"/>
+      <w:r>
+        <w:t>RentalRequest</w:t>
+      </w:r>
+      <w:proofErr w:type="spellEnd"/>
+      <w:r>
+        <w:t>")"&gt;Manage Rentals&lt;/a&gt;</w:t>
+      </w:r>
+    </w:p>
+    <w:p>
+      <w:r>
+        <w:t xml:space="preserve">                                    &lt;a </w:t>
+      </w:r>
+      <w:proofErr w:type="spellStart"/>
+      <w:r>
+        <w:t>href</w:t>
+      </w:r>
+      <w:proofErr w:type="spellEnd"/>
+      <w:r>
+        <w:t>="@</w:t>
+      </w:r>
+      <w:proofErr w:type="spellStart"/>
+      <w:r>
+        <w:t>Url.Action</w:t>
+      </w:r>
+      <w:proofErr w:type="spellEnd"/>
+      <w:r>
+        <w:t>("</w:t>
+      </w:r>
+      <w:proofErr w:type="spellStart"/>
+      <w:r>
+        <w:t>UserList</w:t>
+      </w:r>
+      <w:proofErr w:type="spellEnd"/>
+      <w:r>
+        <w:t>", "Admin")"&gt;User List&lt;/a&gt;</w:t>
+      </w:r>
+    </w:p>
+    <w:p>
+      <w:r>
+        <w:t xml:space="preserve">                                    &lt;a </w:t>
+      </w:r>
+      <w:proofErr w:type="spellStart"/>
+      <w:r>
+        <w:t>href</w:t>
+      </w:r>
+      <w:proofErr w:type="spellEnd"/>
+      <w:r>
+        <w:t>="@</w:t>
+      </w:r>
+      <w:proofErr w:type="spellStart"/>
+      <w:r>
+        <w:t>Url.Action</w:t>
+      </w:r>
+      <w:proofErr w:type="spellEnd"/>
+      <w:r>
+        <w:t>("</w:t>
+      </w:r>
+      <w:proofErr w:type="spellStart"/>
+      <w:r>
+        <w:t>BulkAdd</w:t>
+      </w:r>
+      <w:proofErr w:type="spellEnd"/>
+      <w:r>
+        <w:t>", "</w:t>
+      </w:r>
+      <w:proofErr w:type="spellStart"/>
+      <w:r>
+        <w:t>CalendarEvents</w:t>
+      </w:r>
+      <w:proofErr w:type="spellEnd"/>
+      <w:r>
+        <w:t>")"&gt;Add Bulk Events&lt;/a&gt;</w:t>
+      </w:r>
+    </w:p>
+    <w:p>
+      <w:r>
+        <w:t xml:space="preserve">                                    &lt;a </w:t>
+      </w:r>
+      <w:proofErr w:type="spellStart"/>
+      <w:r>
+        <w:t>href</w:t>
+      </w:r>
+      <w:proofErr w:type="spellEnd"/>
+      <w:r>
+        <w:t>="@</w:t>
+      </w:r>
+      <w:proofErr w:type="spellStart"/>
+      <w:r>
+        <w:t>Url.Action</w:t>
+      </w:r>
+      <w:proofErr w:type="spellEnd"/>
+      <w:r>
+        <w:t>("Index", "Subscriber", new { area = "Subscribers" })"&gt;Manage Subscribers&lt;/a&gt;</w:t>
+      </w:r>
+    </w:p>
+    <w:p>
+      <w:r>
+        <w:t xml:space="preserve">                                &lt;/div&gt;</w:t>
+      </w:r>
+    </w:p>
+    <w:p>
+      <w:r>
+        <w:t xml:space="preserve">                            &lt;/li&gt;</w:t>
+      </w:r>
+    </w:p>
+    <w:p>
+      <w:r>
+        <w:t xml:space="preserve">                        }</w:t>
+      </w:r>
+    </w:p>
+    <w:p/>
+    <w:p/>
+    <w:p>
+      <w:r>
+        <w:t xml:space="preserve">                        @if (</w:t>
+      </w:r>
+      <w:proofErr w:type="spellStart"/>
+      <w:r>
+        <w:t>User.Identity.IsAuthenticated</w:t>
+      </w:r>
+      <w:proofErr w:type="spellEnd"/>
+      <w:r>
+        <w:t>)</w:t>
+      </w:r>
+    </w:p>
+    <w:p>
+      <w:r>
+        <w:t xml:space="preserve">                        {</w:t>
+      </w:r>
+    </w:p>
+    <w:p>
+      <w:r>
+        <w:t xml:space="preserve">                            &lt;li class="accordion-item" id="admin-accordion-item"&gt;</w:t>
+      </w:r>
+    </w:p>
+    <w:p>
+      <w:r>
+        <w:t xml:space="preserve">                                &lt;a </w:t>
+      </w:r>
+      <w:proofErr w:type="spellStart"/>
+      <w:r>
+        <w:t>href</w:t>
+      </w:r>
+      <w:proofErr w:type="spellEnd"/>
+      <w:r>
+        <w:t>="#admin-accordion-item" class="sub-menu-trigger"&gt;Subscriber&lt;/a&gt;</w:t>
+      </w:r>
+    </w:p>
+    <w:p>
+      <w:r>
+        <w:t xml:space="preserve">                                &lt;div class="sub-menu"&gt;</w:t>
+      </w:r>
+    </w:p>
+    <w:p>
+      <w:r>
+        <w:t xml:space="preserve">                                    &lt;a </w:t>
+      </w:r>
+      <w:proofErr w:type="spellStart"/>
+      <w:r>
+        <w:t>href</w:t>
+      </w:r>
+      <w:proofErr w:type="spellEnd"/>
+      <w:r>
+        <w:t>="#" class="sub-menu-close-button"&gt;&lt;/a&gt;</w:t>
+      </w:r>
+    </w:p>
+    <w:p>
+      <w:r>
+        <w:t xml:space="preserve">                                    &lt;a class="</w:t>
+      </w:r>
+      <w:proofErr w:type="spellStart"/>
+      <w:r>
+        <w:t>ej</w:t>
+      </w:r>
+      <w:proofErr w:type="spellEnd"/>
+      <w:r>
+        <w:t xml:space="preserve">-dropdown-item" </w:t>
+      </w:r>
+      <w:proofErr w:type="spellStart"/>
+      <w:r>
+        <w:t>href</w:t>
+      </w:r>
+      <w:proofErr w:type="spellEnd"/>
+      <w:r>
+        <w:t>="@</w:t>
+      </w:r>
+      <w:proofErr w:type="spellStart"/>
+      <w:r>
+        <w:t>Url.Action</w:t>
+      </w:r>
+      <w:proofErr w:type="spellEnd"/>
+      <w:r>
+        <w:t>("Index", "Dashboard", new { area = "Subscribers" })"&gt;Dashboard&lt;/a&gt;</w:t>
+      </w:r>
+    </w:p>
+    <w:p>
+      <w:r>
+        <w:lastRenderedPageBreak/>
+        <w:t xml:space="preserve">                                    &lt;a class="</w:t>
+      </w:r>
+      <w:proofErr w:type="spellStart"/>
+      <w:r>
+        <w:t>ej</w:t>
+      </w:r>
+      <w:proofErr w:type="spellEnd"/>
+      <w:r>
+        <w:t xml:space="preserve">-dropdown-item" </w:t>
+      </w:r>
+      <w:proofErr w:type="spellStart"/>
+      <w:r>
+        <w:t>href</w:t>
+      </w:r>
+      <w:proofErr w:type="spellEnd"/>
+      <w:r>
+        <w:t>="@</w:t>
+      </w:r>
+      <w:proofErr w:type="spellStart"/>
+      <w:r>
+        <w:t>Url.Action</w:t>
+      </w:r>
+      <w:proofErr w:type="spellEnd"/>
+      <w:r>
+        <w:t>("Index", "</w:t>
+      </w:r>
+      <w:proofErr w:type="spellStart"/>
+      <w:r>
+        <w:t>SeasonManager</w:t>
+      </w:r>
+      <w:proofErr w:type="spellEnd"/>
+      <w:r>
+        <w:t>", new { area = "Subscribers" })"&gt;Season Manager&lt;/a&gt;</w:t>
+      </w:r>
+    </w:p>
+    <w:p>
+      <w:r>
+        <w:t xml:space="preserve">                                    &lt;a class="</w:t>
+      </w:r>
+      <w:proofErr w:type="spellStart"/>
+      <w:r>
+        <w:t>ej</w:t>
+      </w:r>
+      <w:proofErr w:type="spellEnd"/>
+      <w:r>
+        <w:t xml:space="preserve">-dropdown-item" </w:t>
+      </w:r>
+      <w:proofErr w:type="spellStart"/>
+      <w:r>
+        <w:t>href</w:t>
+      </w:r>
+      <w:proofErr w:type="spellEnd"/>
+      <w:r>
+        <w:t>="@</w:t>
+      </w:r>
+      <w:proofErr w:type="spellStart"/>
+      <w:r>
+        <w:t>Url.Action</w:t>
+      </w:r>
+      <w:proofErr w:type="spellEnd"/>
+      <w:r>
+        <w:t>("Details", "Subscriber", new { area = "Subscribers" })"&gt;Manage Subscription&lt;/a&gt;</w:t>
+      </w:r>
+    </w:p>
+    <w:p/>
+    <w:p>
+      <w:r>
+        <w:t xml:space="preserve">                                    @*&lt;li&gt;@Html.ActionLink("Dashboard", "Index", "Subscribers/Dashboard", new { @class = "</w:t>
+      </w:r>
+      <w:proofErr w:type="spellStart"/>
+      <w:r>
+        <w:t>ej</w:t>
+      </w:r>
+      <w:proofErr w:type="spellEnd"/>
+      <w:r>
+        <w:t>-dropdown-item" })&lt;/li&gt;</w:t>
+      </w:r>
+    </w:p>
+    <w:p>
+      <w:r>
+        <w:t xml:space="preserve">                    &lt;li&gt;@Html.ActionLink("Season Manager", "Index", "Subscribers/</w:t>
+      </w:r>
+      <w:proofErr w:type="spellStart"/>
+      <w:r>
+        <w:t>SeasonManager</w:t>
+      </w:r>
+      <w:proofErr w:type="spellEnd"/>
+      <w:r>
+        <w:t>", new { @class = "</w:t>
+      </w:r>
+      <w:proofErr w:type="spellStart"/>
+      <w:r>
+        <w:t>ej</w:t>
+      </w:r>
+      <w:proofErr w:type="spellEnd"/>
+      <w:r>
+        <w:t>-dropdown-item" })&lt;/li&gt;</w:t>
+      </w:r>
+    </w:p>
+    <w:p>
+      <w:r>
+        <w:t xml:space="preserve">                    &lt;li&gt;@Html.ActionLink("Subscriber", "Index", "Subscribers/Subscriber", new { @class = "</w:t>
+      </w:r>
+      <w:proofErr w:type="spellStart"/>
+      <w:r>
+        <w:t>ej</w:t>
+      </w:r>
+      <w:proofErr w:type="spellEnd"/>
+      <w:r>
+        <w:t>-dropdown-item" })&lt;/li&gt;*@</w:t>
+      </w:r>
+    </w:p>
+    <w:p>
+      <w:r>
+        <w:t xml:space="preserve">                                &lt;/div&gt;</w:t>
+      </w:r>
+    </w:p>
+    <w:p>
+      <w:r>
+        <w:t xml:space="preserve">                            &lt;/li&gt;</w:t>
+      </w:r>
+    </w:p>
+    <w:p>
+      <w:r>
+        <w:t xml:space="preserve">                            &lt;li class="accordion-item"&gt;</w:t>
+      </w:r>
+    </w:p>
+    <w:p>
+      <w:r>
+        <w:t xml:space="preserve">                                &lt;a id="user-option-logout-form" onclick="</w:t>
+      </w:r>
+      <w:proofErr w:type="spellStart"/>
+      <w:r>
+        <w:t>openLogOutNav</w:t>
+      </w:r>
+      <w:proofErr w:type="spellEnd"/>
+      <w:r>
+        <w:t xml:space="preserve">()" </w:t>
+      </w:r>
+      <w:proofErr w:type="spellStart"/>
+      <w:r>
+        <w:t>href</w:t>
+      </w:r>
+      <w:proofErr w:type="spellEnd"/>
+      <w:r>
+        <w:t>="#</w:t>
+      </w:r>
+      <w:proofErr w:type="spellStart"/>
+      <w:r>
+        <w:t>logoutForm</w:t>
+      </w:r>
+      <w:proofErr w:type="spellEnd"/>
+      <w:r>
+        <w:t>"&gt;User Options&lt;/a&gt;</w:t>
+      </w:r>
+    </w:p>
+    <w:p>
+      <w:r>
+        <w:t xml:space="preserve">                            &lt;/li&gt;</w:t>
+      </w:r>
+    </w:p>
+    <w:p>
+      <w:r>
+        <w:t xml:space="preserve">                        }</w:t>
+      </w:r>
+    </w:p>
+    <w:p/>
+    <w:p>
+      <w:r>
+        <w:t xml:space="preserve">                        &lt;!------------------------------------------------- END OF ADMIN/SUBSCRIBER LOGGED IN LINKS ---------------------------------------------------------------------&gt;</w:t>
+      </w:r>
+    </w:p>
+    <w:p/>
+    <w:p/>
+    <w:p>
+      <w:r>
+        <w:t xml:space="preserve">                        &lt;!------------------------------------------------- THIS IS THE LOGIN AND REGISTRATION LINK SECTION --------------------------------------------------------------&gt;</w:t>
+      </w:r>
+    </w:p>
+    <w:p/>
+    <w:p>
+      <w:r>
+        <w:t xml:space="preserve">                        &lt;li class="accordion-item" id="login-register-links"&gt;</w:t>
+      </w:r>
+    </w:p>
+    <w:p>
+      <w:r>
+        <w:t xml:space="preserve">                            &lt;!-- The login and register links are housed here --&gt;</w:t>
+      </w:r>
+    </w:p>
+    <w:p>
+      <w:r>
+        <w:t xml:space="preserve">                            @*@Html.Partial("_LoginPartial")*@</w:t>
+      </w:r>
+    </w:p>
+    <w:p>
+      <w:r>
+        <w:t xml:space="preserve">                            @Html.Action("LoginNav", "Home")</w:t>
+      </w:r>
+    </w:p>
+    <w:p>
+      <w:r>
+        <w:t xml:space="preserve">                        &lt;/li&gt;</w:t>
+      </w:r>
+    </w:p>
+    <w:p/>
+    <w:p>
+      <w:r>
+        <w:lastRenderedPageBreak/>
+        <w:t xml:space="preserve">                        &lt;!------------------------------------------------- END LOGIN AND REGISTRATION LINK SECTION --------------------------------------------------------------&gt;</w:t>
+      </w:r>
+    </w:p>
+    <w:p/>
+    <w:p>
+      <w:r>
+        <w:t xml:space="preserve">                        &lt;li class="accordion-item"&gt;&lt;a </w:t>
+      </w:r>
+      <w:proofErr w:type="spellStart"/>
+      <w:r>
+        <w:t>href</w:t>
+      </w:r>
+      <w:proofErr w:type="spellEnd"/>
+      <w:r>
+        <w:t>="#"&gt;Exit&lt;/a&gt;&lt;/li&gt;</w:t>
+      </w:r>
+    </w:p>
+    <w:p>
+      <w:r>
+        <w:t xml:space="preserve">                    &lt;/ul&gt;</w:t>
+      </w:r>
+    </w:p>
+    <w:p>
+      <w:r>
+        <w:t xml:space="preserve">                    &lt;/div&gt;</w:t>
+      </w:r>
+    </w:p>
+    <w:p>
+      <w:r>
+        <w:t xml:space="preserve">            &lt;/div&gt;</w:t>
+      </w:r>
+    </w:p>
+    <w:p>
+      <w:r>
+        <w:t xml:space="preserve">        &lt;/nav&gt;</w:t>
+      </w:r>
+    </w:p>
+    <w:p>
+      <w:r>
+        <w:t xml:space="preserve">    &lt;/div&gt;</w:t>
+      </w:r>
+    </w:p>
+    <w:p>
+      <w:r>
+        <w:t xml:space="preserve">    </w:t>
       </w:r>
     </w:p>
     <w:sectPr>

</xml_diff>